<commit_message>
le cambie el color el nombre y la fecha
</commit_message>
<xml_diff>
--- a/ExamenUnidad1.docx
+++ b/ExamenUnidad1.docx
@@ -1,6 +1,6 @@
 
 <file path=word/document.xml><?xml version="1.0" encoding="utf-8"?>
-<w:document xmlns:wpc="http://schemas.microsoft.com/office/word/2010/wordprocessingCanvas" xmlns:cx="http://schemas.microsoft.com/office/drawing/2014/chartex" xmlns:cx1="http://schemas.microsoft.com/office/drawing/2015/9/8/chartex" xmlns:cx2="http://schemas.microsoft.com/office/drawing/2015/10/21/chartex" xmlns:cx3="http://schemas.microsoft.com/office/drawing/2016/5/9/chartex" xmlns:cx4="http://schemas.microsoft.com/office/drawing/2016/5/10/chartex" xmlns:cx5="http://schemas.microsoft.com/office/drawing/2016/5/11/chartex" xmlns:cx6="http://schemas.microsoft.com/office/drawing/2016/5/12/chartex" xmlns:cx7="http://schemas.microsoft.com/office/drawing/2016/5/13/chartex" xmlns:cx8="http://schemas.microsoft.com/office/drawing/2016/5/14/chartex" xmlns:mc="http://schemas.openxmlformats.org/markup-compatibility/2006" xmlns:aink="http://schemas.microsoft.com/office/drawing/2016/ink" xmlns:am3d="http://schemas.microsoft.com/office/drawing/2017/model3d" xmlns:o="urn:schemas-microsoft-com:office:office" xmlns:oel="http://schemas.microsoft.com/office/2019/extlst" xmlns:r="http://schemas.openxmlformats.org/officeDocument/2006/relationships" xmlns:m="http://schemas.openxmlformats.org/officeDocument/2006/math" xmlns:v="urn:schemas-microsoft-com:vml" xmlns:wp14="http://schemas.microsoft.com/office/word/2010/wordprocessingDrawing" xmlns:wp="http://schemas.openxmlformats.org/drawingml/2006/wordprocessingDrawing" xmlns:w10="urn:schemas-microsoft-com:office:word" xmlns:w="http://schemas.openxmlformats.org/wordprocessingml/2006/main" xmlns:w14="http://schemas.microsoft.com/office/word/2010/wordml" xmlns:w15="http://schemas.microsoft.com/office/word/2012/wordml" xmlns:w16cex="http://schemas.microsoft.com/office/word/2018/wordml/cex" xmlns:w16cid="http://schemas.microsoft.com/office/word/2016/wordml/cid" xmlns:w16="http://schemas.microsoft.com/office/word/2018/wordml" xmlns:w16sdtdh="http://schemas.microsoft.com/office/word/2020/wordml/sdtdatahash" xmlns:w16se="http://schemas.microsoft.com/office/word/2015/wordml/symex" xmlns:wpg="http://schemas.microsoft.com/office/word/2010/wordprocessingGroup" xmlns:wpi="http://schemas.microsoft.com/office/word/2010/wordprocessingInk" xmlns:wne="http://schemas.microsoft.com/office/word/2006/wordml" xmlns:wps="http://schemas.microsoft.com/office/word/2010/wordprocessingShape" mc:Ignorable="w14 w15 w16se w16cid w16 w16cex w16sdtdh wp14">
+<w:document xmlns:wpc="http://schemas.microsoft.com/office/word/2010/wordprocessingCanvas" xmlns:cx="http://schemas.microsoft.com/office/drawing/2014/chartex" xmlns:cx1="http://schemas.microsoft.com/office/drawing/2015/9/8/chartex" xmlns:cx2="http://schemas.microsoft.com/office/drawing/2015/10/21/chartex" xmlns:cx3="http://schemas.microsoft.com/office/drawing/2016/5/9/chartex" xmlns:cx4="http://schemas.microsoft.com/office/drawing/2016/5/10/chartex" xmlns:cx5="http://schemas.microsoft.com/office/drawing/2016/5/11/chartex" xmlns:cx6="http://schemas.microsoft.com/office/drawing/2016/5/12/chartex" xmlns:cx7="http://schemas.microsoft.com/office/drawing/2016/5/13/chartex" xmlns:cx8="http://schemas.microsoft.com/office/drawing/2016/5/14/chartex" xmlns:mc="http://schemas.openxmlformats.org/markup-compatibility/2006" xmlns:aink="http://schemas.microsoft.com/office/drawing/2016/ink" xmlns:am3d="http://schemas.microsoft.com/office/drawing/2017/model3d" xmlns:o="urn:schemas-microsoft-com:office:office" xmlns:r="http://schemas.openxmlformats.org/officeDocument/2006/relationships" xmlns:m="http://schemas.openxmlformats.org/officeDocument/2006/math" xmlns:v="urn:schemas-microsoft-com:vml" xmlns:wp14="http://schemas.microsoft.com/office/word/2010/wordprocessingDrawing" xmlns:wp="http://schemas.openxmlformats.org/drawingml/2006/wordprocessingDrawing" xmlns:w10="urn:schemas-microsoft-com:office:word" xmlns:w="http://schemas.openxmlformats.org/wordprocessingml/2006/main" xmlns:w14="http://schemas.microsoft.com/office/word/2010/wordml" xmlns:w15="http://schemas.microsoft.com/office/word/2012/wordml" xmlns:w16cex="http://schemas.microsoft.com/office/word/2018/wordml/cex" xmlns:w16cid="http://schemas.microsoft.com/office/word/2016/wordml/cid" xmlns:w16="http://schemas.microsoft.com/office/word/2018/wordml" xmlns:w16sdtdh="http://schemas.microsoft.com/office/word/2020/wordml/sdtdatahash" xmlns:w16se="http://schemas.microsoft.com/office/word/2015/wordml/symex" xmlns:wpg="http://schemas.microsoft.com/office/word/2010/wordprocessingGroup" xmlns:wpi="http://schemas.microsoft.com/office/word/2010/wordprocessingInk" xmlns:wne="http://schemas.microsoft.com/office/word/2006/wordml" xmlns:wps="http://schemas.microsoft.com/office/word/2010/wordprocessingShape" mc:Ignorable="w14 w15 w16se w16cid w16 w16cex w16sdtdh wp14">
   <w:body>
     <w:p>
       <w:pPr>
@@ -112,16 +112,18 @@
         <w:rPr>
           <w:rFonts w:ascii="Verdana" w:eastAsia="Malgun Gothic" w:hAnsi="Verdana" w:cs="Times New Roman"/>
           <w:b/>
-          <w:spacing w:val="5"/>
-          <w:kern w:val="28"/>
-          <w:sz w:val="16"/>
-          <w:szCs w:val="16"/>
-        </w:rPr>
-      </w:pPr>
-      <w:r>
-        <w:rPr>
-          <w:rFonts w:ascii="Verdana" w:eastAsia="Malgun Gothic" w:hAnsi="Verdana" w:cs="Times New Roman"/>
-          <w:b/>
+          <w:color w:val="FF0000"/>
+          <w:spacing w:val="5"/>
+          <w:kern w:val="28"/>
+          <w:sz w:val="16"/>
+          <w:szCs w:val="16"/>
+        </w:rPr>
+      </w:pPr>
+      <w:r>
+        <w:rPr>
+          <w:rFonts w:ascii="Verdana" w:eastAsia="Malgun Gothic" w:hAnsi="Verdana" w:cs="Times New Roman"/>
+          <w:b/>
+          <w:color w:val="FF0000"/>
           <w:spacing w:val="5"/>
           <w:kern w:val="28"/>
           <w:sz w:val="16"/>
@@ -133,6 +135,7 @@
         <w:rPr>
           <w:rFonts w:ascii="Verdana" w:eastAsia="Malgun Gothic" w:hAnsi="Verdana" w:cs="Times New Roman"/>
           <w:b/>
+          <w:color w:val="FF0000"/>
           <w:spacing w:val="5"/>
           <w:kern w:val="28"/>
           <w:sz w:val="16"/>
@@ -144,6 +147,7 @@
         <w:rPr>
           <w:rFonts w:ascii="Verdana" w:eastAsia="Malgun Gothic" w:hAnsi="Verdana" w:cs="Times New Roman"/>
           <w:b/>
+          <w:color w:val="FF0000"/>
           <w:spacing w:val="5"/>
           <w:kern w:val="28"/>
           <w:sz w:val="16"/>
@@ -155,6 +159,7 @@
         <w:rPr>
           <w:rFonts w:ascii="Verdana" w:eastAsia="Malgun Gothic" w:hAnsi="Verdana" w:cs="Times New Roman"/>
           <w:b/>
+          <w:color w:val="FF0000"/>
           <w:spacing w:val="5"/>
           <w:kern w:val="28"/>
           <w:sz w:val="16"/>
@@ -166,6 +171,7 @@
         <w:rPr>
           <w:rFonts w:ascii="Verdana" w:eastAsia="Malgun Gothic" w:hAnsi="Verdana" w:cs="Times New Roman"/>
           <w:b/>
+          <w:color w:val="FF0000"/>
           <w:spacing w:val="5"/>
           <w:kern w:val="28"/>
           <w:sz w:val="16"/>
@@ -177,6 +183,7 @@
         <w:rPr>
           <w:rFonts w:ascii="Verdana" w:eastAsia="Malgun Gothic" w:hAnsi="Verdana" w:cs="Times New Roman"/>
           <w:b/>
+          <w:color w:val="FF0000"/>
           <w:spacing w:val="5"/>
           <w:kern w:val="28"/>
           <w:sz w:val="16"/>
@@ -188,6 +195,7 @@
         <w:rPr>
           <w:rFonts w:ascii="Verdana" w:eastAsia="Malgun Gothic" w:hAnsi="Verdana" w:cs="Times New Roman"/>
           <w:b/>
+          <w:color w:val="FF0000"/>
           <w:spacing w:val="5"/>
           <w:kern w:val="28"/>
           <w:sz w:val="16"/>
@@ -199,6 +207,7 @@
         <w:rPr>
           <w:rFonts w:ascii="Verdana" w:eastAsia="Malgun Gothic" w:hAnsi="Verdana" w:cs="Times New Roman"/>
           <w:b/>
+          <w:color w:val="FF0000"/>
           <w:spacing w:val="5"/>
           <w:kern w:val="28"/>
           <w:sz w:val="16"/>
@@ -210,6 +219,7 @@
         <w:rPr>
           <w:rFonts w:ascii="Verdana" w:eastAsia="Malgun Gothic" w:hAnsi="Verdana" w:cs="Times New Roman"/>
           <w:b/>
+          <w:color w:val="FF0000"/>
           <w:spacing w:val="5"/>
           <w:kern w:val="28"/>
           <w:sz w:val="16"/>
@@ -222,6 +232,7 @@
         <w:rPr>
           <w:rFonts w:ascii="Verdana" w:eastAsia="Malgun Gothic" w:hAnsi="Verdana" w:cs="Times New Roman"/>
           <w:b/>
+          <w:color w:val="FF0000"/>
           <w:spacing w:val="5"/>
           <w:kern w:val="28"/>
           <w:sz w:val="16"/>
@@ -587,7 +598,7 @@
 </file>
 
 <file path=word/endnotes.xml><?xml version="1.0" encoding="utf-8"?>
-<w:endnotes xmlns:wpc="http://schemas.microsoft.com/office/word/2010/wordprocessingCanvas" xmlns:cx="http://schemas.microsoft.com/office/drawing/2014/chartex" xmlns:cx1="http://schemas.microsoft.com/office/drawing/2015/9/8/chartex" xmlns:cx2="http://schemas.microsoft.com/office/drawing/2015/10/21/chartex" xmlns:cx3="http://schemas.microsoft.com/office/drawing/2016/5/9/chartex" xmlns:cx4="http://schemas.microsoft.com/office/drawing/2016/5/10/chartex" xmlns:cx5="http://schemas.microsoft.com/office/drawing/2016/5/11/chartex" xmlns:cx6="http://schemas.microsoft.com/office/drawing/2016/5/12/chartex" xmlns:cx7="http://schemas.microsoft.com/office/drawing/2016/5/13/chartex" xmlns:cx8="http://schemas.microsoft.com/office/drawing/2016/5/14/chartex" xmlns:mc="http://schemas.openxmlformats.org/markup-compatibility/2006" xmlns:aink="http://schemas.microsoft.com/office/drawing/2016/ink" xmlns:am3d="http://schemas.microsoft.com/office/drawing/2017/model3d" xmlns:o="urn:schemas-microsoft-com:office:office" xmlns:oel="http://schemas.microsoft.com/office/2019/extlst" xmlns:r="http://schemas.openxmlformats.org/officeDocument/2006/relationships" xmlns:m="http://schemas.openxmlformats.org/officeDocument/2006/math" xmlns:v="urn:schemas-microsoft-com:vml" xmlns:wp14="http://schemas.microsoft.com/office/word/2010/wordprocessingDrawing" xmlns:wp="http://schemas.openxmlformats.org/drawingml/2006/wordprocessingDrawing" xmlns:w10="urn:schemas-microsoft-com:office:word" xmlns:w="http://schemas.openxmlformats.org/wordprocessingml/2006/main" xmlns:w14="http://schemas.microsoft.com/office/word/2010/wordml" xmlns:w15="http://schemas.microsoft.com/office/word/2012/wordml" xmlns:w16cex="http://schemas.microsoft.com/office/word/2018/wordml/cex" xmlns:w16cid="http://schemas.microsoft.com/office/word/2016/wordml/cid" xmlns:w16="http://schemas.microsoft.com/office/word/2018/wordml" xmlns:w16sdtdh="http://schemas.microsoft.com/office/word/2020/wordml/sdtdatahash" xmlns:w16se="http://schemas.microsoft.com/office/word/2015/wordml/symex" xmlns:wpg="http://schemas.microsoft.com/office/word/2010/wordprocessingGroup" xmlns:wpi="http://schemas.microsoft.com/office/word/2010/wordprocessingInk" xmlns:wne="http://schemas.microsoft.com/office/word/2006/wordml" xmlns:wps="http://schemas.microsoft.com/office/word/2010/wordprocessingShape" mc:Ignorable="w14 w15 w16se w16cid w16 w16cex w16sdtdh wp14">
+<w:endnotes xmlns:wpc="http://schemas.microsoft.com/office/word/2010/wordprocessingCanvas" xmlns:cx="http://schemas.microsoft.com/office/drawing/2014/chartex" xmlns:cx1="http://schemas.microsoft.com/office/drawing/2015/9/8/chartex" xmlns:cx2="http://schemas.microsoft.com/office/drawing/2015/10/21/chartex" xmlns:cx3="http://schemas.microsoft.com/office/drawing/2016/5/9/chartex" xmlns:cx4="http://schemas.microsoft.com/office/drawing/2016/5/10/chartex" xmlns:cx5="http://schemas.microsoft.com/office/drawing/2016/5/11/chartex" xmlns:cx6="http://schemas.microsoft.com/office/drawing/2016/5/12/chartex" xmlns:cx7="http://schemas.microsoft.com/office/drawing/2016/5/13/chartex" xmlns:cx8="http://schemas.microsoft.com/office/drawing/2016/5/14/chartex" xmlns:mc="http://schemas.openxmlformats.org/markup-compatibility/2006" xmlns:aink="http://schemas.microsoft.com/office/drawing/2016/ink" xmlns:am3d="http://schemas.microsoft.com/office/drawing/2017/model3d" xmlns:o="urn:schemas-microsoft-com:office:office" xmlns:r="http://schemas.openxmlformats.org/officeDocument/2006/relationships" xmlns:m="http://schemas.openxmlformats.org/officeDocument/2006/math" xmlns:v="urn:schemas-microsoft-com:vml" xmlns:wp14="http://schemas.microsoft.com/office/word/2010/wordprocessingDrawing" xmlns:wp="http://schemas.openxmlformats.org/drawingml/2006/wordprocessingDrawing" xmlns:w10="urn:schemas-microsoft-com:office:word" xmlns:w="http://schemas.openxmlformats.org/wordprocessingml/2006/main" xmlns:w14="http://schemas.microsoft.com/office/word/2010/wordml" xmlns:w15="http://schemas.microsoft.com/office/word/2012/wordml" xmlns:w16cex="http://schemas.microsoft.com/office/word/2018/wordml/cex" xmlns:w16cid="http://schemas.microsoft.com/office/word/2016/wordml/cid" xmlns:w16="http://schemas.microsoft.com/office/word/2018/wordml" xmlns:w16sdtdh="http://schemas.microsoft.com/office/word/2020/wordml/sdtdatahash" xmlns:w16se="http://schemas.microsoft.com/office/word/2015/wordml/symex" xmlns:wpg="http://schemas.microsoft.com/office/word/2010/wordprocessingGroup" xmlns:wpi="http://schemas.microsoft.com/office/word/2010/wordprocessingInk" xmlns:wne="http://schemas.microsoft.com/office/word/2006/wordml" xmlns:wps="http://schemas.microsoft.com/office/word/2010/wordprocessingShape" mc:Ignorable="w14 w15 w16se w16cid w16 w16cex w16sdtdh wp14">
   <w:endnote w:type="separator" w:id="-1">
     <w:p>
       <w:pPr>
@@ -612,7 +623,7 @@
 </file>
 
 <file path=word/footer1.xml><?xml version="1.0" encoding="utf-8"?>
-<w:ftr xmlns:wpc="http://schemas.microsoft.com/office/word/2010/wordprocessingCanvas" xmlns:cx="http://schemas.microsoft.com/office/drawing/2014/chartex" xmlns:cx1="http://schemas.microsoft.com/office/drawing/2015/9/8/chartex" xmlns:cx2="http://schemas.microsoft.com/office/drawing/2015/10/21/chartex" xmlns:cx3="http://schemas.microsoft.com/office/drawing/2016/5/9/chartex" xmlns:cx4="http://schemas.microsoft.com/office/drawing/2016/5/10/chartex" xmlns:cx5="http://schemas.microsoft.com/office/drawing/2016/5/11/chartex" xmlns:cx6="http://schemas.microsoft.com/office/drawing/2016/5/12/chartex" xmlns:cx7="http://schemas.microsoft.com/office/drawing/2016/5/13/chartex" xmlns:cx8="http://schemas.microsoft.com/office/drawing/2016/5/14/chartex" xmlns:mc="http://schemas.openxmlformats.org/markup-compatibility/2006" xmlns:aink="http://schemas.microsoft.com/office/drawing/2016/ink" xmlns:am3d="http://schemas.microsoft.com/office/drawing/2017/model3d" xmlns:o="urn:schemas-microsoft-com:office:office" xmlns:oel="http://schemas.microsoft.com/office/2019/extlst" xmlns:r="http://schemas.openxmlformats.org/officeDocument/2006/relationships" xmlns:m="http://schemas.openxmlformats.org/officeDocument/2006/math" xmlns:v="urn:schemas-microsoft-com:vml" xmlns:wp14="http://schemas.microsoft.com/office/word/2010/wordprocessingDrawing" xmlns:wp="http://schemas.openxmlformats.org/drawingml/2006/wordprocessingDrawing" xmlns:w10="urn:schemas-microsoft-com:office:word" xmlns:w="http://schemas.openxmlformats.org/wordprocessingml/2006/main" xmlns:w14="http://schemas.microsoft.com/office/word/2010/wordml" xmlns:w15="http://schemas.microsoft.com/office/word/2012/wordml" xmlns:w16cex="http://schemas.microsoft.com/office/word/2018/wordml/cex" xmlns:w16cid="http://schemas.microsoft.com/office/word/2016/wordml/cid" xmlns:w16="http://schemas.microsoft.com/office/word/2018/wordml" xmlns:w16sdtdh="http://schemas.microsoft.com/office/word/2020/wordml/sdtdatahash" xmlns:w16se="http://schemas.microsoft.com/office/word/2015/wordml/symex" xmlns:wpg="http://schemas.microsoft.com/office/word/2010/wordprocessingGroup" xmlns:wpi="http://schemas.microsoft.com/office/word/2010/wordprocessingInk" xmlns:wne="http://schemas.microsoft.com/office/word/2006/wordml" xmlns:wps="http://schemas.microsoft.com/office/word/2010/wordprocessingShape" mc:Ignorable="w14 w15 w16se w16cid w16 w16cex w16sdtdh wp14">
+<w:ftr xmlns:wpc="http://schemas.microsoft.com/office/word/2010/wordprocessingCanvas" xmlns:cx="http://schemas.microsoft.com/office/drawing/2014/chartex" xmlns:cx1="http://schemas.microsoft.com/office/drawing/2015/9/8/chartex" xmlns:cx2="http://schemas.microsoft.com/office/drawing/2015/10/21/chartex" xmlns:cx3="http://schemas.microsoft.com/office/drawing/2016/5/9/chartex" xmlns:cx4="http://schemas.microsoft.com/office/drawing/2016/5/10/chartex" xmlns:cx5="http://schemas.microsoft.com/office/drawing/2016/5/11/chartex" xmlns:cx6="http://schemas.microsoft.com/office/drawing/2016/5/12/chartex" xmlns:cx7="http://schemas.microsoft.com/office/drawing/2016/5/13/chartex" xmlns:cx8="http://schemas.microsoft.com/office/drawing/2016/5/14/chartex" xmlns:mc="http://schemas.openxmlformats.org/markup-compatibility/2006" xmlns:aink="http://schemas.microsoft.com/office/drawing/2016/ink" xmlns:am3d="http://schemas.microsoft.com/office/drawing/2017/model3d" xmlns:o="urn:schemas-microsoft-com:office:office" xmlns:r="http://schemas.openxmlformats.org/officeDocument/2006/relationships" xmlns:m="http://schemas.openxmlformats.org/officeDocument/2006/math" xmlns:v="urn:schemas-microsoft-com:vml" xmlns:wp14="http://schemas.microsoft.com/office/word/2010/wordprocessingDrawing" xmlns:wp="http://schemas.openxmlformats.org/drawingml/2006/wordprocessingDrawing" xmlns:w10="urn:schemas-microsoft-com:office:word" xmlns:w="http://schemas.openxmlformats.org/wordprocessingml/2006/main" xmlns:w14="http://schemas.microsoft.com/office/word/2010/wordml" xmlns:w15="http://schemas.microsoft.com/office/word/2012/wordml" xmlns:w16cex="http://schemas.microsoft.com/office/word/2018/wordml/cex" xmlns:w16cid="http://schemas.microsoft.com/office/word/2016/wordml/cid" xmlns:w16="http://schemas.microsoft.com/office/word/2018/wordml" xmlns:w16sdtdh="http://schemas.microsoft.com/office/word/2020/wordml/sdtdatahash" xmlns:w16se="http://schemas.microsoft.com/office/word/2015/wordml/symex" xmlns:wpg="http://schemas.microsoft.com/office/word/2010/wordprocessingGroup" xmlns:wpi="http://schemas.microsoft.com/office/word/2010/wordprocessingInk" xmlns:wne="http://schemas.microsoft.com/office/word/2006/wordml" xmlns:wps="http://schemas.microsoft.com/office/word/2010/wordprocessingShape" mc:Ignorable="w14 w15 w16se w16cid w16 w16cex w16sdtdh wp14">
   <w:p>
     <w:pPr>
       <w:pStyle w:val="Pagenumbers"/>
@@ -653,7 +664,7 @@
 </file>
 
 <file path=word/footnotes.xml><?xml version="1.0" encoding="utf-8"?>
-<w:footnotes xmlns:wpc="http://schemas.microsoft.com/office/word/2010/wordprocessingCanvas" xmlns:cx="http://schemas.microsoft.com/office/drawing/2014/chartex" xmlns:cx1="http://schemas.microsoft.com/office/drawing/2015/9/8/chartex" xmlns:cx2="http://schemas.microsoft.com/office/drawing/2015/10/21/chartex" xmlns:cx3="http://schemas.microsoft.com/office/drawing/2016/5/9/chartex" xmlns:cx4="http://schemas.microsoft.com/office/drawing/2016/5/10/chartex" xmlns:cx5="http://schemas.microsoft.com/office/drawing/2016/5/11/chartex" xmlns:cx6="http://schemas.microsoft.com/office/drawing/2016/5/12/chartex" xmlns:cx7="http://schemas.microsoft.com/office/drawing/2016/5/13/chartex" xmlns:cx8="http://schemas.microsoft.com/office/drawing/2016/5/14/chartex" xmlns:mc="http://schemas.openxmlformats.org/markup-compatibility/2006" xmlns:aink="http://schemas.microsoft.com/office/drawing/2016/ink" xmlns:am3d="http://schemas.microsoft.com/office/drawing/2017/model3d" xmlns:o="urn:schemas-microsoft-com:office:office" xmlns:oel="http://schemas.microsoft.com/office/2019/extlst" xmlns:r="http://schemas.openxmlformats.org/officeDocument/2006/relationships" xmlns:m="http://schemas.openxmlformats.org/officeDocument/2006/math" xmlns:v="urn:schemas-microsoft-com:vml" xmlns:wp14="http://schemas.microsoft.com/office/word/2010/wordprocessingDrawing" xmlns:wp="http://schemas.openxmlformats.org/drawingml/2006/wordprocessingDrawing" xmlns:w10="urn:schemas-microsoft-com:office:word" xmlns:w="http://schemas.openxmlformats.org/wordprocessingml/2006/main" xmlns:w14="http://schemas.microsoft.com/office/word/2010/wordml" xmlns:w15="http://schemas.microsoft.com/office/word/2012/wordml" xmlns:w16cex="http://schemas.microsoft.com/office/word/2018/wordml/cex" xmlns:w16cid="http://schemas.microsoft.com/office/word/2016/wordml/cid" xmlns:w16="http://schemas.microsoft.com/office/word/2018/wordml" xmlns:w16sdtdh="http://schemas.microsoft.com/office/word/2020/wordml/sdtdatahash" xmlns:w16se="http://schemas.microsoft.com/office/word/2015/wordml/symex" xmlns:wpg="http://schemas.microsoft.com/office/word/2010/wordprocessingGroup" xmlns:wpi="http://schemas.microsoft.com/office/word/2010/wordprocessingInk" xmlns:wne="http://schemas.microsoft.com/office/word/2006/wordml" xmlns:wps="http://schemas.microsoft.com/office/word/2010/wordprocessingShape" mc:Ignorable="w14 w15 w16se w16cid w16 w16cex w16sdtdh wp14">
+<w:footnotes xmlns:wpc="http://schemas.microsoft.com/office/word/2010/wordprocessingCanvas" xmlns:cx="http://schemas.microsoft.com/office/drawing/2014/chartex" xmlns:cx1="http://schemas.microsoft.com/office/drawing/2015/9/8/chartex" xmlns:cx2="http://schemas.microsoft.com/office/drawing/2015/10/21/chartex" xmlns:cx3="http://schemas.microsoft.com/office/drawing/2016/5/9/chartex" xmlns:cx4="http://schemas.microsoft.com/office/drawing/2016/5/10/chartex" xmlns:cx5="http://schemas.microsoft.com/office/drawing/2016/5/11/chartex" xmlns:cx6="http://schemas.microsoft.com/office/drawing/2016/5/12/chartex" xmlns:cx7="http://schemas.microsoft.com/office/drawing/2016/5/13/chartex" xmlns:cx8="http://schemas.microsoft.com/office/drawing/2016/5/14/chartex" xmlns:mc="http://schemas.openxmlformats.org/markup-compatibility/2006" xmlns:aink="http://schemas.microsoft.com/office/drawing/2016/ink" xmlns:am3d="http://schemas.microsoft.com/office/drawing/2017/model3d" xmlns:o="urn:schemas-microsoft-com:office:office" xmlns:r="http://schemas.openxmlformats.org/officeDocument/2006/relationships" xmlns:m="http://schemas.openxmlformats.org/officeDocument/2006/math" xmlns:v="urn:schemas-microsoft-com:vml" xmlns:wp14="http://schemas.microsoft.com/office/word/2010/wordprocessingDrawing" xmlns:wp="http://schemas.openxmlformats.org/drawingml/2006/wordprocessingDrawing" xmlns:w10="urn:schemas-microsoft-com:office:word" xmlns:w="http://schemas.openxmlformats.org/wordprocessingml/2006/main" xmlns:w14="http://schemas.microsoft.com/office/word/2010/wordml" xmlns:w15="http://schemas.microsoft.com/office/word/2012/wordml" xmlns:w16cex="http://schemas.microsoft.com/office/word/2018/wordml/cex" xmlns:w16cid="http://schemas.microsoft.com/office/word/2016/wordml/cid" xmlns:w16="http://schemas.microsoft.com/office/word/2018/wordml" xmlns:w16sdtdh="http://schemas.microsoft.com/office/word/2020/wordml/sdtdatahash" xmlns:w16se="http://schemas.microsoft.com/office/word/2015/wordml/symex" xmlns:wpg="http://schemas.microsoft.com/office/word/2010/wordprocessingGroup" xmlns:wpi="http://schemas.microsoft.com/office/word/2010/wordprocessingInk" xmlns:wne="http://schemas.microsoft.com/office/word/2006/wordml" xmlns:wps="http://schemas.microsoft.com/office/word/2010/wordprocessingShape" mc:Ignorable="w14 w15 w16se w16cid w16 w16cex w16sdtdh wp14">
   <w:footnote w:type="separator" w:id="-1">
     <w:p>
       <w:pPr>
@@ -678,7 +689,7 @@
 </file>
 
 <file path=word/header1.xml><?xml version="1.0" encoding="utf-8"?>
-<w:hdr xmlns:wpc="http://schemas.microsoft.com/office/word/2010/wordprocessingCanvas" xmlns:cx="http://schemas.microsoft.com/office/drawing/2014/chartex" xmlns:cx1="http://schemas.microsoft.com/office/drawing/2015/9/8/chartex" xmlns:cx2="http://schemas.microsoft.com/office/drawing/2015/10/21/chartex" xmlns:cx3="http://schemas.microsoft.com/office/drawing/2016/5/9/chartex" xmlns:cx4="http://schemas.microsoft.com/office/drawing/2016/5/10/chartex" xmlns:cx5="http://schemas.microsoft.com/office/drawing/2016/5/11/chartex" xmlns:cx6="http://schemas.microsoft.com/office/drawing/2016/5/12/chartex" xmlns:cx7="http://schemas.microsoft.com/office/drawing/2016/5/13/chartex" xmlns:cx8="http://schemas.microsoft.com/office/drawing/2016/5/14/chartex" xmlns:mc="http://schemas.openxmlformats.org/markup-compatibility/2006" xmlns:aink="http://schemas.microsoft.com/office/drawing/2016/ink" xmlns:am3d="http://schemas.microsoft.com/office/drawing/2017/model3d" xmlns:o="urn:schemas-microsoft-com:office:office" xmlns:oel="http://schemas.microsoft.com/office/2019/extlst" xmlns:r="http://schemas.openxmlformats.org/officeDocument/2006/relationships" xmlns:m="http://schemas.openxmlformats.org/officeDocument/2006/math" xmlns:v="urn:schemas-microsoft-com:vml" xmlns:wp14="http://schemas.microsoft.com/office/word/2010/wordprocessingDrawing" xmlns:wp="http://schemas.openxmlformats.org/drawingml/2006/wordprocessingDrawing" xmlns:w10="urn:schemas-microsoft-com:office:word" xmlns:w="http://schemas.openxmlformats.org/wordprocessingml/2006/main" xmlns:w14="http://schemas.microsoft.com/office/word/2010/wordml" xmlns:w15="http://schemas.microsoft.com/office/word/2012/wordml" xmlns:w16cex="http://schemas.microsoft.com/office/word/2018/wordml/cex" xmlns:w16cid="http://schemas.microsoft.com/office/word/2016/wordml/cid" xmlns:w16="http://schemas.microsoft.com/office/word/2018/wordml" xmlns:w16sdtdh="http://schemas.microsoft.com/office/word/2020/wordml/sdtdatahash" xmlns:w16se="http://schemas.microsoft.com/office/word/2015/wordml/symex" xmlns:wpg="http://schemas.microsoft.com/office/word/2010/wordprocessingGroup" xmlns:wpi="http://schemas.microsoft.com/office/word/2010/wordprocessingInk" xmlns:wne="http://schemas.microsoft.com/office/word/2006/wordml" xmlns:wps="http://schemas.microsoft.com/office/word/2010/wordprocessingShape" mc:Ignorable="w14 w15 w16se w16cid w16 w16cex w16sdtdh wp14">
+<w:hdr xmlns:wpc="http://schemas.microsoft.com/office/word/2010/wordprocessingCanvas" xmlns:cx="http://schemas.microsoft.com/office/drawing/2014/chartex" xmlns:cx1="http://schemas.microsoft.com/office/drawing/2015/9/8/chartex" xmlns:cx2="http://schemas.microsoft.com/office/drawing/2015/10/21/chartex" xmlns:cx3="http://schemas.microsoft.com/office/drawing/2016/5/9/chartex" xmlns:cx4="http://schemas.microsoft.com/office/drawing/2016/5/10/chartex" xmlns:cx5="http://schemas.microsoft.com/office/drawing/2016/5/11/chartex" xmlns:cx6="http://schemas.microsoft.com/office/drawing/2016/5/12/chartex" xmlns:cx7="http://schemas.microsoft.com/office/drawing/2016/5/13/chartex" xmlns:cx8="http://schemas.microsoft.com/office/drawing/2016/5/14/chartex" xmlns:mc="http://schemas.openxmlformats.org/markup-compatibility/2006" xmlns:aink="http://schemas.microsoft.com/office/drawing/2016/ink" xmlns:am3d="http://schemas.microsoft.com/office/drawing/2017/model3d" xmlns:o="urn:schemas-microsoft-com:office:office" xmlns:r="http://schemas.openxmlformats.org/officeDocument/2006/relationships" xmlns:m="http://schemas.openxmlformats.org/officeDocument/2006/math" xmlns:v="urn:schemas-microsoft-com:vml" xmlns:wp14="http://schemas.microsoft.com/office/word/2010/wordprocessingDrawing" xmlns:wp="http://schemas.openxmlformats.org/drawingml/2006/wordprocessingDrawing" xmlns:w10="urn:schemas-microsoft-com:office:word" xmlns:w="http://schemas.openxmlformats.org/wordprocessingml/2006/main" xmlns:w14="http://schemas.microsoft.com/office/word/2010/wordml" xmlns:w15="http://schemas.microsoft.com/office/word/2012/wordml" xmlns:w16cex="http://schemas.microsoft.com/office/word/2018/wordml/cex" xmlns:w16cid="http://schemas.microsoft.com/office/word/2016/wordml/cid" xmlns:w16="http://schemas.microsoft.com/office/word/2018/wordml" xmlns:w16sdtdh="http://schemas.microsoft.com/office/word/2020/wordml/sdtdatahash" xmlns:w16se="http://schemas.microsoft.com/office/word/2015/wordml/symex" xmlns:wpg="http://schemas.microsoft.com/office/word/2010/wordprocessingGroup" xmlns:wpi="http://schemas.microsoft.com/office/word/2010/wordprocessingInk" xmlns:wne="http://schemas.microsoft.com/office/word/2006/wordml" xmlns:wps="http://schemas.microsoft.com/office/word/2010/wordprocessingShape" mc:Ignorable="w14 w15 w16se w16cid w16 w16cex w16sdtdh wp14">
   <w:p>
     <w:pPr>
       <w:pStyle w:val="Encabezado"/>
@@ -987,7 +998,7 @@
 </file>
 
 <file path=word/numbering.xml><?xml version="1.0" encoding="utf-8"?>
-<w:numbering xmlns:wpc="http://schemas.microsoft.com/office/word/2010/wordprocessingCanvas" xmlns:cx="http://schemas.microsoft.com/office/drawing/2014/chartex" xmlns:cx1="http://schemas.microsoft.com/office/drawing/2015/9/8/chartex" xmlns:cx2="http://schemas.microsoft.com/office/drawing/2015/10/21/chartex" xmlns:cx3="http://schemas.microsoft.com/office/drawing/2016/5/9/chartex" xmlns:cx4="http://schemas.microsoft.com/office/drawing/2016/5/10/chartex" xmlns:cx5="http://schemas.microsoft.com/office/drawing/2016/5/11/chartex" xmlns:cx6="http://schemas.microsoft.com/office/drawing/2016/5/12/chartex" xmlns:cx7="http://schemas.microsoft.com/office/drawing/2016/5/13/chartex" xmlns:cx8="http://schemas.microsoft.com/office/drawing/2016/5/14/chartex" xmlns:mc="http://schemas.openxmlformats.org/markup-compatibility/2006" xmlns:aink="http://schemas.microsoft.com/office/drawing/2016/ink" xmlns:am3d="http://schemas.microsoft.com/office/drawing/2017/model3d" xmlns:o="urn:schemas-microsoft-com:office:office" xmlns:oel="http://schemas.microsoft.com/office/2019/extlst" xmlns:r="http://schemas.openxmlformats.org/officeDocument/2006/relationships" xmlns:m="http://schemas.openxmlformats.org/officeDocument/2006/math" xmlns:v="urn:schemas-microsoft-com:vml" xmlns:wp14="http://schemas.microsoft.com/office/word/2010/wordprocessingDrawing" xmlns:wp="http://schemas.openxmlformats.org/drawingml/2006/wordprocessingDrawing" xmlns:w10="urn:schemas-microsoft-com:office:word" xmlns:w="http://schemas.openxmlformats.org/wordprocessingml/2006/main" xmlns:w14="http://schemas.microsoft.com/office/word/2010/wordml" xmlns:w15="http://schemas.microsoft.com/office/word/2012/wordml" xmlns:w16cex="http://schemas.microsoft.com/office/word/2018/wordml/cex" xmlns:w16cid="http://schemas.microsoft.com/office/word/2016/wordml/cid" xmlns:w16="http://schemas.microsoft.com/office/word/2018/wordml" xmlns:w16sdtdh="http://schemas.microsoft.com/office/word/2020/wordml/sdtdatahash" xmlns:w16se="http://schemas.microsoft.com/office/word/2015/wordml/symex" xmlns:wpg="http://schemas.microsoft.com/office/word/2010/wordprocessingGroup" xmlns:wpi="http://schemas.microsoft.com/office/word/2010/wordprocessingInk" xmlns:wne="http://schemas.microsoft.com/office/word/2006/wordml" xmlns:wps="http://schemas.microsoft.com/office/word/2010/wordprocessingShape" mc:Ignorable="w14 w15 w16se w16cid w16 w16cex w16sdtdh wp14">
+<w:numbering xmlns:wpc="http://schemas.microsoft.com/office/word/2010/wordprocessingCanvas" xmlns:cx="http://schemas.microsoft.com/office/drawing/2014/chartex" xmlns:cx1="http://schemas.microsoft.com/office/drawing/2015/9/8/chartex" xmlns:cx2="http://schemas.microsoft.com/office/drawing/2015/10/21/chartex" xmlns:cx3="http://schemas.microsoft.com/office/drawing/2016/5/9/chartex" xmlns:cx4="http://schemas.microsoft.com/office/drawing/2016/5/10/chartex" xmlns:cx5="http://schemas.microsoft.com/office/drawing/2016/5/11/chartex" xmlns:cx6="http://schemas.microsoft.com/office/drawing/2016/5/12/chartex" xmlns:cx7="http://schemas.microsoft.com/office/drawing/2016/5/13/chartex" xmlns:cx8="http://schemas.microsoft.com/office/drawing/2016/5/14/chartex" xmlns:mc="http://schemas.openxmlformats.org/markup-compatibility/2006" xmlns:aink="http://schemas.microsoft.com/office/drawing/2016/ink" xmlns:am3d="http://schemas.microsoft.com/office/drawing/2017/model3d" xmlns:o="urn:schemas-microsoft-com:office:office" xmlns:r="http://schemas.openxmlformats.org/officeDocument/2006/relationships" xmlns:m="http://schemas.openxmlformats.org/officeDocument/2006/math" xmlns:v="urn:schemas-microsoft-com:vml" xmlns:wp14="http://schemas.microsoft.com/office/word/2010/wordprocessingDrawing" xmlns:wp="http://schemas.openxmlformats.org/drawingml/2006/wordprocessingDrawing" xmlns:w10="urn:schemas-microsoft-com:office:word" xmlns:w="http://schemas.openxmlformats.org/wordprocessingml/2006/main" xmlns:w14="http://schemas.microsoft.com/office/word/2010/wordml" xmlns:w15="http://schemas.microsoft.com/office/word/2012/wordml" xmlns:w16cex="http://schemas.microsoft.com/office/word/2018/wordml/cex" xmlns:w16cid="http://schemas.microsoft.com/office/word/2016/wordml/cid" xmlns:w16="http://schemas.microsoft.com/office/word/2018/wordml" xmlns:w16sdtdh="http://schemas.microsoft.com/office/word/2020/wordml/sdtdatahash" xmlns:w16se="http://schemas.microsoft.com/office/word/2015/wordml/symex" xmlns:wpg="http://schemas.microsoft.com/office/word/2010/wordprocessingGroup" xmlns:wpi="http://schemas.microsoft.com/office/word/2010/wordprocessingInk" xmlns:wne="http://schemas.microsoft.com/office/word/2006/wordml" xmlns:wps="http://schemas.microsoft.com/office/word/2010/wordprocessingShape" mc:Ignorable="w14 w15 w16se w16cid w16 w16cex w16sdtdh wp14">
   <w:abstractNum w:abstractNumId="0" w15:restartNumberingAfterBreak="0">
     <w:nsid w:val="2F8B158F"/>
     <w:multiLevelType w:val="multilevel"/>
@@ -1269,10 +1280,10 @@
       </w:rPr>
     </w:lvl>
   </w:abstractNum>
-  <w:num w:numId="1" w16cid:durableId="1927416567">
+  <w:num w:numId="1">
     <w:abstractNumId w:val="0"/>
   </w:num>
-  <w:num w:numId="2" w16cid:durableId="320815035">
+  <w:num w:numId="2">
     <w:abstractNumId w:val="1"/>
   </w:num>
 </w:numbering>

</xml_diff>